<commit_message>
most of it is working. need to clean up code and then find a way to figure out how to sort in alphabetical order if tie after sorted by value.
</commit_message>
<xml_diff>
--- a/CIS298 - W19 - Project 03.docx
+++ b/CIS298 - W19 - Project 03.docx
@@ -197,13 +197,30 @@
         <w:rPr>
           <w:rFonts w:asciiTheme="minorHAnsi" w:hAnsiTheme="minorHAnsi" w:cstheme="minorHAnsi"/>
           <w:sz w:val="24"/>
-        </w:rPr>
-        <w:t xml:space="preserve">You shall manually create a CSV file to store names and scores.  The file format is last name, first name, score 1, score 2, score 3, score 4.  Scores range from </w:t>
-      </w:r>
-      <w:r>
-        <w:rPr>
-          <w:rFonts w:asciiTheme="minorHAnsi" w:hAnsiTheme="minorHAnsi" w:cstheme="minorHAnsi"/>
-          <w:sz w:val="24"/>
+          <w:highlight w:val="yellow"/>
+        </w:rPr>
+        <w:t>You shall manually create a CSV file to store names and scores.</w:t>
+      </w:r>
+      <w:r>
+        <w:rPr>
+          <w:rFonts w:asciiTheme="minorHAnsi" w:hAnsiTheme="minorHAnsi" w:cstheme="minorHAnsi"/>
+          <w:sz w:val="24"/>
+        </w:rPr>
+        <w:t xml:space="preserve">  </w:t>
+      </w:r>
+      <w:r>
+        <w:rPr>
+          <w:rFonts w:asciiTheme="minorHAnsi" w:hAnsiTheme="minorHAnsi" w:cstheme="minorHAnsi"/>
+          <w:sz w:val="24"/>
+          <w:highlight w:val="yellow"/>
+        </w:rPr>
+        <w:t xml:space="preserve">The file format is last name, first name, score 1, score 2, score 3, score 4.  Scores range from </w:t>
+      </w:r>
+      <w:r>
+        <w:rPr>
+          <w:rFonts w:asciiTheme="minorHAnsi" w:hAnsiTheme="minorHAnsi" w:cstheme="minorHAnsi"/>
+          <w:sz w:val="24"/>
+          <w:highlight w:val="yellow"/>
         </w:rPr>
         <w:t>1</w:t>
       </w:r>
@@ -211,6 +228,7 @@
         <w:rPr>
           <w:rFonts w:asciiTheme="minorHAnsi" w:hAnsiTheme="minorHAnsi" w:cstheme="minorHAnsi"/>
           <w:sz w:val="24"/>
+          <w:highlight w:val="yellow"/>
         </w:rPr>
         <w:t xml:space="preserve">-50, or -1 if no score </w:t>
       </w:r>
@@ -218,6 +236,7 @@
         <w:rPr>
           <w:rFonts w:asciiTheme="minorHAnsi" w:hAnsiTheme="minorHAnsi" w:cstheme="minorHAnsi"/>
           <w:sz w:val="24"/>
+          <w:highlight w:val="yellow"/>
         </w:rPr>
         <w:t>available</w:t>
       </w:r>
@@ -225,6 +244,7 @@
         <w:rPr>
           <w:rFonts w:asciiTheme="minorHAnsi" w:hAnsiTheme="minorHAnsi" w:cstheme="minorHAnsi"/>
           <w:sz w:val="24"/>
+          <w:highlight w:val="yellow"/>
         </w:rPr>
         <w:t>.</w:t>
       </w:r>
@@ -232,6 +252,7 @@
         <w:rPr>
           <w:rFonts w:asciiTheme="minorHAnsi" w:hAnsiTheme="minorHAnsi" w:cstheme="minorHAnsi"/>
           <w:sz w:val="24"/>
+          <w:highlight w:val="yellow"/>
         </w:rPr>
         <w:t xml:space="preserve"> Enter at least 7 players into your d</w:t>
       </w:r>
@@ -239,6 +260,7 @@
         <w:rPr>
           <w:rFonts w:asciiTheme="minorHAnsi" w:hAnsiTheme="minorHAnsi" w:cstheme="minorHAnsi"/>
           <w:sz w:val="24"/>
+          <w:highlight w:val="yellow"/>
         </w:rPr>
         <w:t>a</w:t>
       </w:r>
@@ -246,6 +268,7 @@
         <w:rPr>
           <w:rFonts w:asciiTheme="minorHAnsi" w:hAnsiTheme="minorHAnsi" w:cstheme="minorHAnsi"/>
           <w:sz w:val="24"/>
+          <w:highlight w:val="yellow"/>
         </w:rPr>
         <w:t>ta file.</w:t>
       </w:r>
@@ -270,6 +293,7 @@
         <w:rPr>
           <w:rFonts w:asciiTheme="minorHAnsi" w:hAnsiTheme="minorHAnsi" w:cstheme="minorHAnsi"/>
           <w:sz w:val="24"/>
+          <w:highlight w:val="yellow"/>
         </w:rPr>
         <w:t xml:space="preserve">Read </w:t>
       </w:r>
@@ -277,6 +301,7 @@
         <w:rPr>
           <w:rFonts w:asciiTheme="minorHAnsi" w:hAnsiTheme="minorHAnsi" w:cstheme="minorHAnsi"/>
           <w:sz w:val="24"/>
+          <w:highlight w:val="yellow"/>
         </w:rPr>
         <w:t xml:space="preserve">in </w:t>
       </w:r>
@@ -284,6 +309,7 @@
         <w:rPr>
           <w:rFonts w:asciiTheme="minorHAnsi" w:hAnsiTheme="minorHAnsi" w:cstheme="minorHAnsi"/>
           <w:sz w:val="24"/>
+          <w:highlight w:val="yellow"/>
         </w:rPr>
         <w:t xml:space="preserve">the tournament results </w:t>
       </w:r>
@@ -291,6 +317,7 @@
         <w:rPr>
           <w:rFonts w:asciiTheme="minorHAnsi" w:hAnsiTheme="minorHAnsi" w:cstheme="minorHAnsi"/>
           <w:sz w:val="24"/>
+          <w:highlight w:val="yellow"/>
         </w:rPr>
         <w:t xml:space="preserve">data </w:t>
       </w:r>
@@ -298,8 +325,16 @@
         <w:rPr>
           <w:rFonts w:asciiTheme="minorHAnsi" w:hAnsiTheme="minorHAnsi" w:cstheme="minorHAnsi"/>
           <w:sz w:val="24"/>
-        </w:rPr>
-        <w:t xml:space="preserve">file (created above). </w:t>
+          <w:highlight w:val="yellow"/>
+        </w:rPr>
+        <w:t>file (created above).</w:t>
+      </w:r>
+      <w:r>
+        <w:rPr>
+          <w:rFonts w:asciiTheme="minorHAnsi" w:hAnsiTheme="minorHAnsi" w:cstheme="minorHAnsi"/>
+          <w:sz w:val="24"/>
+        </w:rPr>
+        <w:t xml:space="preserve"> </w:t>
       </w:r>
     </w:p>
     <w:p>
@@ -314,6 +349,7 @@
         <w:rPr>
           <w:rFonts w:asciiTheme="minorHAnsi" w:hAnsiTheme="minorHAnsi" w:cstheme="minorHAnsi"/>
           <w:sz w:val="24"/>
+          <w:highlight w:val="yellow"/>
         </w:rPr>
         <w:t xml:space="preserve">Players with one or more -1 scores are disqualified and their names are written to </w:t>
       </w:r>
@@ -321,6 +357,7 @@
         <w:rPr>
           <w:rFonts w:asciiTheme="minorHAnsi" w:hAnsiTheme="minorHAnsi" w:cstheme="minorHAnsi"/>
           <w:sz w:val="24"/>
+          <w:highlight w:val="yellow"/>
         </w:rPr>
         <w:t>an</w:t>
       </w:r>
@@ -328,6 +365,7 @@
         <w:rPr>
           <w:rFonts w:asciiTheme="minorHAnsi" w:hAnsiTheme="minorHAnsi" w:cstheme="minorHAnsi"/>
           <w:sz w:val="24"/>
+          <w:highlight w:val="yellow"/>
         </w:rPr>
         <w:t xml:space="preserve"> output file using the format: name “didn’t participate in round</w:t>
       </w:r>
@@ -335,6 +373,7 @@
         <w:rPr>
           <w:rFonts w:asciiTheme="minorHAnsi" w:hAnsiTheme="minorHAnsi" w:cstheme="minorHAnsi"/>
           <w:sz w:val="24"/>
+          <w:highlight w:val="yellow"/>
         </w:rPr>
         <w:t>(</w:t>
       </w:r>
@@ -342,6 +381,7 @@
         <w:rPr>
           <w:rFonts w:asciiTheme="minorHAnsi" w:hAnsiTheme="minorHAnsi" w:cstheme="minorHAnsi"/>
           <w:sz w:val="24"/>
+          <w:highlight w:val="yellow"/>
         </w:rPr>
         <w:t>s</w:t>
       </w:r>
@@ -349,6 +389,7 @@
         <w:rPr>
           <w:rFonts w:asciiTheme="minorHAnsi" w:hAnsiTheme="minorHAnsi" w:cstheme="minorHAnsi"/>
           <w:sz w:val="24"/>
+          <w:highlight w:val="yellow"/>
         </w:rPr>
         <w:t xml:space="preserve">) </w:t>
       </w:r>
@@ -357,6 +398,7 @@
         <w:rPr>
           <w:rFonts w:asciiTheme="minorHAnsi" w:hAnsiTheme="minorHAnsi" w:cstheme="minorHAnsi"/>
           <w:sz w:val="24"/>
+          <w:highlight w:val="yellow"/>
         </w:rPr>
         <w:t>“ and</w:t>
       </w:r>
@@ -365,6 +407,7 @@
         <w:rPr>
           <w:rFonts w:asciiTheme="minorHAnsi" w:hAnsiTheme="minorHAnsi" w:cstheme="minorHAnsi"/>
           <w:sz w:val="24"/>
+          <w:highlight w:val="yellow"/>
         </w:rPr>
         <w:t xml:space="preserve"> list the </w:t>
       </w:r>
@@ -372,6 +415,7 @@
         <w:rPr>
           <w:rFonts w:asciiTheme="minorHAnsi" w:hAnsiTheme="minorHAnsi" w:cstheme="minorHAnsi"/>
           <w:sz w:val="24"/>
+          <w:highlight w:val="yellow"/>
         </w:rPr>
         <w:t>rounds</w:t>
       </w:r>
@@ -379,6 +423,7 @@
         <w:rPr>
           <w:rFonts w:asciiTheme="minorHAnsi" w:hAnsiTheme="minorHAnsi" w:cstheme="minorHAnsi"/>
           <w:sz w:val="24"/>
+          <w:highlight w:val="yellow"/>
         </w:rPr>
         <w:t xml:space="preserve"> </w:t>
       </w:r>
@@ -386,6 +431,7 @@
         <w:rPr>
           <w:rFonts w:asciiTheme="minorHAnsi" w:hAnsiTheme="minorHAnsi" w:cstheme="minorHAnsi"/>
           <w:sz w:val="24"/>
+          <w:highlight w:val="yellow"/>
         </w:rPr>
         <w:t xml:space="preserve">in which the player did not participate (those </w:t>
       </w:r>
@@ -393,6 +439,7 @@
         <w:rPr>
           <w:rFonts w:asciiTheme="minorHAnsi" w:hAnsiTheme="minorHAnsi" w:cstheme="minorHAnsi"/>
           <w:sz w:val="24"/>
+          <w:highlight w:val="yellow"/>
         </w:rPr>
         <w:t xml:space="preserve">with </w:t>
       </w:r>
@@ -400,6 +447,7 @@
         <w:rPr>
           <w:rFonts w:asciiTheme="minorHAnsi" w:hAnsiTheme="minorHAnsi" w:cstheme="minorHAnsi"/>
           <w:sz w:val="24"/>
+          <w:highlight w:val="yellow"/>
         </w:rPr>
         <w:t xml:space="preserve">a </w:t>
       </w:r>
@@ -407,6 +455,7 @@
         <w:rPr>
           <w:rFonts w:asciiTheme="minorHAnsi" w:hAnsiTheme="minorHAnsi" w:cstheme="minorHAnsi"/>
           <w:sz w:val="24"/>
+          <w:highlight w:val="yellow"/>
         </w:rPr>
         <w:t>-1 value</w:t>
       </w:r>
@@ -414,6 +463,7 @@
         <w:rPr>
           <w:rFonts w:asciiTheme="minorHAnsi" w:hAnsiTheme="minorHAnsi" w:cstheme="minorHAnsi"/>
           <w:sz w:val="24"/>
+          <w:highlight w:val="yellow"/>
         </w:rPr>
         <w:t>)</w:t>
       </w:r>
@@ -421,6 +471,7 @@
         <w:rPr>
           <w:rFonts w:asciiTheme="minorHAnsi" w:hAnsiTheme="minorHAnsi" w:cstheme="minorHAnsi"/>
           <w:sz w:val="24"/>
+          <w:highlight w:val="yellow"/>
         </w:rPr>
         <w:t>.</w:t>
       </w:r>
@@ -435,6 +486,7 @@
         <w:rPr>
           <w:rFonts w:asciiTheme="minorHAnsi" w:hAnsiTheme="minorHAnsi" w:cstheme="minorHAnsi"/>
           <w:sz w:val="24"/>
+          <w:highlight w:val="red"/>
         </w:rPr>
         <w:t>Raise a custom exception</w:t>
       </w:r>
@@ -442,6 +494,7 @@
         <w:rPr>
           <w:rFonts w:asciiTheme="minorHAnsi" w:hAnsiTheme="minorHAnsi" w:cstheme="minorHAnsi"/>
           <w:sz w:val="24"/>
+          <w:highlight w:val="red"/>
         </w:rPr>
         <w:t xml:space="preserve"> to process</w:t>
       </w:r>
@@ -449,6 +502,7 @@
         <w:rPr>
           <w:rFonts w:asciiTheme="minorHAnsi" w:hAnsiTheme="minorHAnsi" w:cstheme="minorHAnsi"/>
           <w:sz w:val="24"/>
+          <w:highlight w:val="red"/>
         </w:rPr>
         <w:t xml:space="preserve"> disqualifying rounds.</w:t>
       </w:r>
@@ -508,6 +562,7 @@
           <w:sz w:val="24"/>
         </w:rPr>
       </w:pPr>
+      <w:bookmarkStart w:id="0" w:name="_GoBack"/>
       <w:r>
         <w:rPr>
           <w:rFonts w:asciiTheme="minorHAnsi" w:hAnsiTheme="minorHAnsi" w:cstheme="minorHAnsi"/>
@@ -557,9 +612,8 @@
         </w:rPr>
         <w:t>. Include -1 scores.</w:t>
       </w:r>
-      <w:bookmarkStart w:id="0" w:name="_GoBack"/>
-      <w:bookmarkEnd w:id="0"/>
     </w:p>
+    <w:bookmarkEnd w:id="0"/>
     <w:p>
       <w:pPr>
         <w:ind w:firstLine="720"/>
@@ -3166,7 +3220,7 @@
     </w:rPrDefault>
     <w:pPrDefault/>
   </w:docDefaults>
-  <w:latentStyles w:defLockedState="0" w:defUIPriority="99" w:defSemiHidden="0" w:defUnhideWhenUsed="0" w:defQFormat="0" w:count="375">
+  <w:latentStyles w:defLockedState="0" w:defUIPriority="99" w:defSemiHidden="0" w:defUnhideWhenUsed="0" w:defQFormat="0" w:count="376">
     <w:lsdException w:name="Normal" w:uiPriority="0" w:qFormat="1"/>
     <w:lsdException w:name="heading 1" w:uiPriority="9" w:qFormat="1"/>
     <w:lsdException w:name="heading 2" w:uiPriority="9" w:qFormat="1"/>
@@ -3272,7 +3326,6 @@
     <w:lsdException w:name="HTML Sample" w:semiHidden="1" w:unhideWhenUsed="1"/>
     <w:lsdException w:name="HTML Typewriter" w:semiHidden="1" w:unhideWhenUsed="1"/>
     <w:lsdException w:name="HTML Variable" w:semiHidden="1" w:unhideWhenUsed="1"/>
-    <w:lsdException w:name="Normal Table" w:semiHidden="1" w:unhideWhenUsed="1"/>
     <w:lsdException w:name="annotation subject" w:semiHidden="1" w:unhideWhenUsed="1"/>
     <w:lsdException w:name="No List" w:semiHidden="1" w:unhideWhenUsed="1"/>
     <w:lsdException w:name="Outline List 1" w:semiHidden="1" w:unhideWhenUsed="1"/>
@@ -3319,10 +3372,8 @@
     <w:lsdException w:name="Table Subtle 2" w:semiHidden="1" w:unhideWhenUsed="1"/>
     <w:lsdException w:name="Table Web 1" w:semiHidden="1" w:unhideWhenUsed="1"/>
     <w:lsdException w:name="Table Web 2" w:semiHidden="1" w:unhideWhenUsed="1"/>
-    <w:lsdException w:name="Table Web 3" w:semiHidden="1" w:unhideWhenUsed="1"/>
     <w:lsdException w:name="Balloon Text" w:semiHidden="1" w:unhideWhenUsed="1"/>
     <w:lsdException w:name="Table Grid" w:uiPriority="59"/>
-    <w:lsdException w:name="Table Theme" w:semiHidden="1" w:unhideWhenUsed="1"/>
     <w:lsdException w:name="Placeholder Text" w:semiHidden="1"/>
     <w:lsdException w:name="No Spacing" w:uiPriority="1" w:qFormat="1"/>
     <w:lsdException w:name="Light Shading" w:uiPriority="60"/>
@@ -3533,6 +3584,7 @@
     <w:lsdException w:name="Smart Hyperlink" w:semiHidden="1" w:unhideWhenUsed="1"/>
     <w:lsdException w:name="Hashtag" w:semiHidden="1" w:unhideWhenUsed="1"/>
     <w:lsdException w:name="Unresolved Mention" w:semiHidden="1" w:unhideWhenUsed="1"/>
+    <w:lsdException w:name="Smart Link" w:semiHidden="1" w:unhideWhenUsed="1"/>
   </w:latentStyles>
   <w:style w:type="paragraph" w:default="1" w:styleId="Normal">
     <w:name w:val="Normal"/>
@@ -4853,7 +4905,7 @@
 </file>
 
 <file path=customXml/itemProps1.xml><?xml version="1.0" encoding="utf-8"?>
-<ds:datastoreItem xmlns:ds="http://schemas.openxmlformats.org/officeDocument/2006/customXml" ds:itemID="{4C6AD6F4-F52C-490F-B7E0-BC71DAC0A5A6}">
+<ds:datastoreItem xmlns:ds="http://schemas.openxmlformats.org/officeDocument/2006/customXml" ds:itemID="{FA9FA8D9-32BD-0346-8B9A-52AF36A6046A}">
   <ds:schemaRefs>
     <ds:schemaRef ds:uri="http://schemas.openxmlformats.org/officeDocument/2006/bibliography"/>
   </ds:schemaRefs>

</xml_diff>